<commit_message>
extra in report and site
</commit_message>
<xml_diff>
--- a/report.docx
+++ b/report.docx
@@ -118,6 +118,7 @@
                                     <w:dataBinding w:prefixMappings="xmlns:ns0='http://purl.org/dc/elements/1.1/' xmlns:ns1='http://schemas.openxmlformats.org/package/2006/metadata/core-properties' " w:xpath="/ns1:coreProperties[1]/ns0:title[1]" w:storeItemID="{6C3C8BC8-F283-45AE-878A-BAB7291924A1}"/>
                                     <w:text/>
                                   </w:sdtPr>
+                                  <w:sdtEndPr/>
                                   <w:sdtContent>
                                     <w:r>
                                       <w:rPr>
@@ -144,6 +145,7 @@
                                   <w:dataBinding w:prefixMappings="xmlns:ns0='http://purl.org/dc/elements/1.1/' xmlns:ns1='http://schemas.openxmlformats.org/package/2006/metadata/core-properties' " w:xpath="/ns1:coreProperties[1]/ns0:subject[1]" w:storeItemID="{6C3C8BC8-F283-45AE-878A-BAB7291924A1}"/>
                                   <w:text/>
                                 </w:sdtPr>
+                                <w:sdtEndPr/>
                                 <w:sdtContent>
                                   <w:p>
                                     <w:pPr>
@@ -183,6 +185,7 @@
                                   <w:dataBinding w:prefixMappings="xmlns:ns0='http://purl.org/dc/elements/1.1/' xmlns:ns1='http://schemas.openxmlformats.org/package/2006/metadata/core-properties' " w:xpath="/ns1:coreProperties[1]/ns0:creator[1]" w:storeItemID="{6C3C8BC8-F283-45AE-878A-BAB7291924A1}"/>
                                   <w:text/>
                                 </w:sdtPr>
+                                <w:sdtEndPr/>
                                 <w:sdtContent>
                                   <w:p>
                                     <w:pPr>
@@ -271,6 +274,7 @@
                               <w:dataBinding w:prefixMappings="xmlns:ns0='http://purl.org/dc/elements/1.1/' xmlns:ns1='http://schemas.openxmlformats.org/package/2006/metadata/core-properties' " w:xpath="/ns1:coreProperties[1]/ns0:title[1]" w:storeItemID="{6C3C8BC8-F283-45AE-878A-BAB7291924A1}"/>
                               <w:text/>
                             </w:sdtPr>
+                            <w:sdtEndPr/>
                             <w:sdtContent>
                               <w:r>
                                 <w:rPr>
@@ -297,6 +301,7 @@
                             <w:dataBinding w:prefixMappings="xmlns:ns0='http://purl.org/dc/elements/1.1/' xmlns:ns1='http://schemas.openxmlformats.org/package/2006/metadata/core-properties' " w:xpath="/ns1:coreProperties[1]/ns0:subject[1]" w:storeItemID="{6C3C8BC8-F283-45AE-878A-BAB7291924A1}"/>
                             <w:text/>
                           </w:sdtPr>
+                          <w:sdtEndPr/>
                           <w:sdtContent>
                             <w:p>
                               <w:pPr>
@@ -336,6 +341,7 @@
                             <w:dataBinding w:prefixMappings="xmlns:ns0='http://purl.org/dc/elements/1.1/' xmlns:ns1='http://schemas.openxmlformats.org/package/2006/metadata/core-properties' " w:xpath="/ns1:coreProperties[1]/ns0:creator[1]" w:storeItemID="{6C3C8BC8-F283-45AE-878A-BAB7291924A1}"/>
                             <w:text/>
                           </w:sdtPr>
+                          <w:sdtEndPr/>
                           <w:sdtContent>
                             <w:p>
                               <w:pPr>
@@ -465,6 +471,7 @@
                                     <w:calendar w:val="gregorian"/>
                                   </w:date>
                                 </w:sdtPr>
+                                <w:sdtEndPr/>
                                 <w:sdtContent>
                                   <w:p>
                                     <w:pPr>
@@ -532,6 +539,7 @@
                               <w:calendar w:val="gregorian"/>
                             </w:date>
                           </w:sdtPr>
+                          <w:sdtEndPr/>
                           <w:sdtContent>
                             <w:p>
                               <w:pPr>
@@ -781,6 +789,13 @@
     </w:p>
     <w:sdt>
       <w:sdtPr>
+        <w:rPr>
+          <w:rFonts w:asciiTheme="minorHAnsi" w:eastAsiaTheme="minorHAnsi" w:hAnsiTheme="minorHAnsi" w:cstheme="minorBidi"/>
+          <w:color w:val="auto"/>
+          <w:sz w:val="22"/>
+          <w:szCs w:val="22"/>
+          <w:lang w:val="en-GB"/>
+        </w:rPr>
         <w:id w:val="-1454088032"/>
         <w:docPartObj>
           <w:docPartGallery w:val="Table of Contents"/>
@@ -789,14 +804,9 @@
       </w:sdtPr>
       <w:sdtEndPr>
         <w:rPr>
-          <w:rFonts w:asciiTheme="minorHAnsi" w:eastAsiaTheme="minorHAnsi" w:hAnsiTheme="minorHAnsi" w:cstheme="minorBidi"/>
           <w:b/>
           <w:bCs/>
           <w:noProof/>
-          <w:color w:val="auto"/>
-          <w:sz w:val="22"/>
-          <w:szCs w:val="22"/>
-          <w:lang w:val="en-GB"/>
         </w:rPr>
       </w:sdtEndPr>
       <w:sdtContent>
@@ -2412,6 +2422,7 @@
           <w:id w:val="-664404192"/>
           <w:citation/>
         </w:sdtPr>
+        <w:sdtEndPr/>
         <w:sdtContent>
           <w:r>
             <w:fldChar w:fldCharType="begin"/>
@@ -2425,7 +2436,6 @@
           <w:r>
             <w:rPr>
               <w:noProof/>
-              <w:lang w:val="nl-BE"/>
             </w:rPr>
             <w:t>[1]</w:t>
           </w:r>
@@ -2456,6 +2466,7 @@
           <w:id w:val="1388535362"/>
           <w:citation/>
         </w:sdtPr>
+        <w:sdtEndPr/>
         <w:sdtContent>
           <w:r>
             <w:fldChar w:fldCharType="begin"/>
@@ -2667,14 +2678,27 @@
       <w:r>
         <w:t xml:space="preserve">Figure </w:t>
       </w:r>
-      <w:fldSimple w:instr=" SEQ Figure \* ARABIC ">
-        <w:r>
-          <w:rPr>
-            <w:noProof/>
-          </w:rPr>
-          <w:t>1</w:t>
-        </w:r>
-      </w:fldSimple>
+      <w:r>
+        <w:fldChar w:fldCharType="begin"/>
+      </w:r>
+      <w:r>
+        <w:instrText xml:space="preserve"> SEQ Figure \* ARABIC </w:instrText>
+      </w:r>
+      <w:r>
+        <w:fldChar w:fldCharType="separate"/>
+      </w:r>
+      <w:r>
+        <w:rPr>
+          <w:noProof/>
+        </w:rPr>
+        <w:t>1</w:t>
+      </w:r>
+      <w:r>
+        <w:rPr>
+          <w:noProof/>
+        </w:rPr>
+        <w:fldChar w:fldCharType="end"/>
+      </w:r>
       <w:r>
         <w:t xml:space="preserve">: screenshot of the values of a single package from a </w:t>
       </w:r>
@@ -2821,14 +2845,27 @@
                             <w:r>
                               <w:t xml:space="preserve">Figure </w:t>
                             </w:r>
-                            <w:fldSimple w:instr=" SEQ Figure \* ARABIC ">
-                              <w:r>
-                                <w:rPr>
-                                  <w:noProof/>
-                                </w:rPr>
-                                <w:t>2</w:t>
-                              </w:r>
-                            </w:fldSimple>
+                            <w:r>
+                              <w:fldChar w:fldCharType="begin"/>
+                            </w:r>
+                            <w:r>
+                              <w:instrText xml:space="preserve"> SEQ Figure \* ARABIC </w:instrText>
+                            </w:r>
+                            <w:r>
+                              <w:fldChar w:fldCharType="separate"/>
+                            </w:r>
+                            <w:r>
+                              <w:rPr>
+                                <w:noProof/>
+                              </w:rPr>
+                              <w:t>2</w:t>
+                            </w:r>
+                            <w:r>
+                              <w:rPr>
+                                <w:noProof/>
+                              </w:rPr>
+                              <w:fldChar w:fldCharType="end"/>
+                            </w:r>
                             <w:r>
                               <w:t>: image of the back, the front and a cover of a beacon</w:t>
                             </w:r>
@@ -2862,14 +2899,27 @@
                       <w:r>
                         <w:t xml:space="preserve">Figure </w:t>
                       </w:r>
-                      <w:fldSimple w:instr=" SEQ Figure \* ARABIC ">
-                        <w:r>
-                          <w:rPr>
-                            <w:noProof/>
-                          </w:rPr>
-                          <w:t>2</w:t>
-                        </w:r>
-                      </w:fldSimple>
+                      <w:r>
+                        <w:fldChar w:fldCharType="begin"/>
+                      </w:r>
+                      <w:r>
+                        <w:instrText xml:space="preserve"> SEQ Figure \* ARABIC </w:instrText>
+                      </w:r>
+                      <w:r>
+                        <w:fldChar w:fldCharType="separate"/>
+                      </w:r>
+                      <w:r>
+                        <w:rPr>
+                          <w:noProof/>
+                        </w:rPr>
+                        <w:t>2</w:t>
+                      </w:r>
+                      <w:r>
+                        <w:rPr>
+                          <w:noProof/>
+                        </w:rPr>
+                        <w:fldChar w:fldCharType="end"/>
+                      </w:r>
                       <w:r>
                         <w:t>: image of the back, the front and a cover of a beacon</w:t>
                       </w:r>
@@ -3028,6 +3078,7 @@
           <w:id w:val="-1387953586"/>
           <w:citation/>
         </w:sdtPr>
+        <w:sdtEndPr/>
         <w:sdtContent>
           <w:r>
             <w:rPr>
@@ -3157,6 +3208,7 @@
           <w:id w:val="1295481652"/>
           <w:citation/>
         </w:sdtPr>
+        <w:sdtEndPr/>
         <w:sdtContent>
           <w:r>
             <w:rPr>
@@ -3322,6 +3374,7 @@
           <w:id w:val="1221792647"/>
           <w:citation/>
         </w:sdtPr>
+        <w:sdtEndPr/>
         <w:sdtContent>
           <w:r>
             <w:rPr>
@@ -3360,6 +3413,7 @@
           <w:id w:val="425845656"/>
           <w:citation/>
         </w:sdtPr>
+        <w:sdtEndPr/>
         <w:sdtContent>
           <w:r>
             <w:rPr>
@@ -3517,30 +3571,28 @@
           <w:lang w:val="en-US"/>
         </w:rPr>
       </w:pPr>
-      <w:bookmarkStart w:id="7" w:name="_Toc503963646"/>
-      <w:r>
-        <w:rPr>
-          <w:lang w:val="en-US"/>
-        </w:rPr>
-        <w:t>Indoor Navigation Methods</w:t>
+      <w:r>
+        <w:rPr>
+          <w:lang w:val="en-US"/>
+        </w:rPr>
+        <w:t>Triangulation</w:t>
+      </w:r>
+    </w:p>
+    <w:p>
+      <w:pPr>
+        <w:pStyle w:val="Heading3"/>
+        <w:rPr>
+          <w:lang w:val="en-US"/>
+        </w:rPr>
+      </w:pPr>
+      <w:bookmarkStart w:id="7" w:name="_Toc503963647"/>
+      <w:r>
+        <w:rPr>
+          <w:lang w:val="en-US"/>
+        </w:rPr>
+        <w:t>Triangulation</w:t>
       </w:r>
       <w:bookmarkEnd w:id="7"/>
-    </w:p>
-    <w:p>
-      <w:pPr>
-        <w:pStyle w:val="Heading3"/>
-        <w:rPr>
-          <w:lang w:val="en-US"/>
-        </w:rPr>
-      </w:pPr>
-      <w:bookmarkStart w:id="8" w:name="_Toc503963647"/>
-      <w:r>
-        <w:rPr>
-          <w:lang w:val="en-US"/>
-        </w:rPr>
-        <w:t>Triangulation</w:t>
-      </w:r>
-      <w:bookmarkEnd w:id="8"/>
     </w:p>
     <w:p>
       <w:pPr>
@@ -3672,7 +3724,7 @@
         <w:rPr>
           <w:lang w:val="en-US"/>
         </w:rPr>
-        <w:t xml:space="preserve"> In the table Rooms are all the room saved alongside some information about each room such as the width and length and a small description.</w:t>
+        <w:t>In the table Rooms are all the room saved alongside some information about each room such as the width and length and a small description.</w:t>
       </w:r>
     </w:p>
     <w:p>
@@ -3842,27 +3894,44 @@
         <w:rPr>
           <w:lang w:val="en-US"/>
         </w:rPr>
-        <w:t>6.2 database connection from web application</w:t>
-      </w:r>
-    </w:p>
-    <w:p>
-      <w:pPr>
-        <w:rPr>
-          <w:lang w:val="en-US"/>
-        </w:rPr>
-      </w:pPr>
-    </w:p>
-    <w:p>
-      <w:pPr>
-        <w:rPr>
-          <w:lang w:val="en-US"/>
-        </w:rPr>
-      </w:pPr>
-      <w:r>
-        <w:rPr>
-          <w:lang w:val="en-US"/>
-        </w:rPr>
-        <w:t>// TODO</w:t>
+        <w:t xml:space="preserve">6.2 database connection from </w:t>
+      </w:r>
+      <w:r>
+        <w:rPr>
+          <w:lang w:val="en-US"/>
+        </w:rPr>
+        <w:t xml:space="preserve">the </w:t>
+      </w:r>
+      <w:r>
+        <w:rPr>
+          <w:lang w:val="en-US"/>
+        </w:rPr>
+        <w:t>web</w:t>
+      </w:r>
+      <w:r>
+        <w:rPr>
+          <w:lang w:val="en-US"/>
+        </w:rPr>
+        <w:t>site</w:t>
+      </w:r>
+    </w:p>
+    <w:p>
+      <w:pPr>
+        <w:rPr>
+          <w:lang w:val="en-US"/>
+        </w:rPr>
+      </w:pPr>
+      <w:r>
+        <w:rPr>
+          <w:lang w:val="en-US"/>
+        </w:rPr>
+        <w:t xml:space="preserve">The </w:t>
+      </w:r>
+      <w:r>
+        <w:rPr>
+          <w:lang w:val="en-US"/>
+        </w:rPr>
+        <w:t xml:space="preserve">connection with the database is done by the Laravel package called Eloquent ORM, this is talked about in 7.1. </w:t>
       </w:r>
     </w:p>
     <w:p>
@@ -3900,43 +3969,13 @@
         <w:rPr>
           <w:lang w:val="en-US"/>
         </w:rPr>
-        <w:t xml:space="preserve"> </w:t>
-      </w:r>
-      <w:r>
-        <w:rPr>
-          <w:lang w:val="en-US"/>
-        </w:rPr>
         <w:t xml:space="preserve">The website is created in the PHP web framework Laravel. Laravel is intended for the development of web applications following the model-view-controller pattern. Following features are integrated in the website: </w:t>
       </w:r>
       <w:r>
         <w:rPr>
           <w:lang w:val="en-US"/>
         </w:rPr>
-        <w:t>Restful controllers, Blade</w:t>
-      </w:r>
-      <w:r>
-        <w:rPr>
-          <w:lang w:val="en-US"/>
-        </w:rPr>
-        <w:t>,</w:t>
-      </w:r>
-      <w:r>
-        <w:rPr>
-          <w:lang w:val="en-US"/>
-        </w:rPr>
-        <w:t xml:space="preserve"> Form request</w:t>
-      </w:r>
-      <w:r>
-        <w:rPr>
-          <w:lang w:val="en-US"/>
-        </w:rPr>
-        <w:t xml:space="preserve"> </w:t>
-      </w:r>
-      <w:r>
-        <w:rPr>
-          <w:lang w:val="en-US"/>
-        </w:rPr>
-        <w:t xml:space="preserve">and </w:t>
+        <w:t xml:space="preserve">Restful controllers, Blade, Form request and </w:t>
       </w:r>
       <w:r>
         <w:rPr>
@@ -3949,6 +3988,419 @@
           <w:lang w:val="en-US"/>
         </w:rPr>
         <w:t>.</w:t>
+      </w:r>
+    </w:p>
+    <w:p>
+      <w:pPr>
+        <w:rPr>
+          <w:lang w:val="en-US"/>
+        </w:rPr>
+      </w:pPr>
+      <w:r>
+        <w:rPr>
+          <w:lang w:val="en-US"/>
+        </w:rPr>
+        <w:t>The website contains of 3 pages, the homepage which shows //TODO. Then there is also a page which shows a list of all the rooms in the house. When you select one of the rooms from that list, you are directed to the third page. This is a detailed page of the rooms with all the data such as width and length and the beacons in the room.</w:t>
+      </w:r>
+    </w:p>
+    <w:p>
+      <w:pPr>
+        <w:pStyle w:val="Heading2"/>
+        <w:numPr>
+          <w:ilvl w:val="1"/>
+          <w:numId w:val="4"/>
+        </w:numPr>
+        <w:rPr>
+          <w:lang w:val="en-US"/>
+        </w:rPr>
+      </w:pPr>
+      <w:r>
+        <w:rPr>
+          <w:lang w:val="en-US"/>
+        </w:rPr>
+        <w:t>Eloquent ORM</w:t>
+      </w:r>
+    </w:p>
+    <w:p>
+      <w:pPr>
+        <w:rPr>
+          <w:lang w:val="en-US"/>
+        </w:rPr>
+      </w:pPr>
+      <w:bookmarkStart w:id="8" w:name="_GoBack"/>
+      <w:r>
+        <w:rPr>
+          <w:noProof/>
+        </w:rPr>
+        <w:drawing>
+          <wp:anchor distT="0" distB="0" distL="114300" distR="114300" simplePos="0" relativeHeight="251677696" behindDoc="0" locked="0" layoutInCell="1" allowOverlap="1" wp14:anchorId="79B8F9D4" wp14:editId="301CD259">
+            <wp:simplePos x="0" y="0"/>
+            <wp:positionH relativeFrom="column">
+              <wp:posOffset>1914525</wp:posOffset>
+            </wp:positionH>
+            <wp:positionV relativeFrom="paragraph">
+              <wp:posOffset>422910</wp:posOffset>
+            </wp:positionV>
+            <wp:extent cx="3819525" cy="2095500"/>
+            <wp:effectExtent l="0" t="0" r="9525" b="0"/>
+            <wp:wrapThrough wrapText="bothSides">
+              <wp:wrapPolygon edited="0">
+                <wp:start x="0" y="0"/>
+                <wp:lineTo x="0" y="21404"/>
+                <wp:lineTo x="21546" y="21404"/>
+                <wp:lineTo x="21546" y="0"/>
+                <wp:lineTo x="0" y="0"/>
+              </wp:wrapPolygon>
+            </wp:wrapThrough>
+            <wp:docPr id="2" name="Picture 2"/>
+            <wp:cNvGraphicFramePr>
+              <a:graphicFrameLocks xmlns:a="http://schemas.openxmlformats.org/drawingml/2006/main" noChangeAspect="1"/>
+            </wp:cNvGraphicFramePr>
+            <a:graphic xmlns:a="http://schemas.openxmlformats.org/drawingml/2006/main">
+              <a:graphicData uri="http://schemas.openxmlformats.org/drawingml/2006/picture">
+                <pic:pic xmlns:pic="http://schemas.openxmlformats.org/drawingml/2006/picture">
+                  <pic:nvPicPr>
+                    <pic:cNvPr id="1" name=""/>
+                    <pic:cNvPicPr/>
+                  </pic:nvPicPr>
+                  <pic:blipFill>
+                    <a:blip r:embed="rId11">
+                      <a:extLst>
+                        <a:ext uri="{28A0092B-C50C-407E-A947-70E740481C1C}">
+                          <a14:useLocalDpi xmlns:a14="http://schemas.microsoft.com/office/drawing/2010/main" val="0"/>
+                        </a:ext>
+                      </a:extLst>
+                    </a:blip>
+                    <a:stretch>
+                      <a:fillRect/>
+                    </a:stretch>
+                  </pic:blipFill>
+                  <pic:spPr>
+                    <a:xfrm>
+                      <a:off x="0" y="0"/>
+                      <a:ext cx="3819525" cy="2095500"/>
+                    </a:xfrm>
+                    <a:prstGeom prst="rect">
+                      <a:avLst/>
+                    </a:prstGeom>
+                  </pic:spPr>
+                </pic:pic>
+              </a:graphicData>
+            </a:graphic>
+            <wp14:sizeRelH relativeFrom="page">
+              <wp14:pctWidth>0</wp14:pctWidth>
+            </wp14:sizeRelH>
+            <wp14:sizeRelV relativeFrom="page">
+              <wp14:pctHeight>0</wp14:pctHeight>
+            </wp14:sizeRelV>
+          </wp:anchor>
+        </w:drawing>
+      </w:r>
+      <w:bookmarkEnd w:id="8"/>
+      <w:r>
+        <w:rPr>
+          <w:lang w:val="en-US"/>
+        </w:rPr>
+        <w:t xml:space="preserve">Eloquent ORM is a package provided by Laravel and helps with the connection to the database. ORM stands for Object Relational Mapper, this means that Objects are linked to each other just as tables in a database are linked to each other. To achieve this, there is a PHP-file made for each table in the database. These files are then linked to each other by methods such as </w:t>
+      </w:r>
+      <w:proofErr w:type="spellStart"/>
+      <w:r>
+        <w:rPr>
+          <w:lang w:val="en-US"/>
+        </w:rPr>
+        <w:t>oneToMany</w:t>
+      </w:r>
+      <w:proofErr w:type="spellEnd"/>
+      <w:r>
+        <w:rPr>
+          <w:lang w:val="en-US"/>
+        </w:rPr>
+        <w:t xml:space="preserve"> or </w:t>
+      </w:r>
+      <w:proofErr w:type="spellStart"/>
+      <w:r>
+        <w:rPr>
+          <w:lang w:val="en-US"/>
+        </w:rPr>
+        <w:t>belongsTo</w:t>
+      </w:r>
+      <w:proofErr w:type="spellEnd"/>
+      <w:r>
+        <w:rPr>
+          <w:lang w:val="en-US"/>
+        </w:rPr>
+        <w:t>. An example of the table rooms is shown in figure 3.</w:t>
+      </w:r>
+    </w:p>
+    <w:p>
+      <w:pPr>
+        <w:rPr>
+          <w:lang w:val="en-US"/>
+        </w:rPr>
+      </w:pPr>
+      <w:r>
+        <w:rPr>
+          <w:noProof/>
+        </w:rPr>
+        <mc:AlternateContent>
+          <mc:Choice Requires="wps">
+            <w:drawing>
+              <wp:anchor distT="0" distB="0" distL="114300" distR="114300" simplePos="0" relativeHeight="251679744" behindDoc="0" locked="0" layoutInCell="1" allowOverlap="1" wp14:anchorId="33ECE095" wp14:editId="2B7092FE">
+                <wp:simplePos x="0" y="0"/>
+                <wp:positionH relativeFrom="column">
+                  <wp:posOffset>1914525</wp:posOffset>
+                </wp:positionH>
+                <wp:positionV relativeFrom="paragraph">
+                  <wp:posOffset>449580</wp:posOffset>
+                </wp:positionV>
+                <wp:extent cx="3819525" cy="635"/>
+                <wp:effectExtent l="0" t="0" r="9525" b="0"/>
+                <wp:wrapThrough wrapText="bothSides">
+                  <wp:wrapPolygon edited="0">
+                    <wp:start x="0" y="0"/>
+                    <wp:lineTo x="0" y="20057"/>
+                    <wp:lineTo x="21546" y="20057"/>
+                    <wp:lineTo x="21546" y="0"/>
+                    <wp:lineTo x="0" y="0"/>
+                  </wp:wrapPolygon>
+                </wp:wrapThrough>
+                <wp:docPr id="16" name="Text Box 16"/>
+                <wp:cNvGraphicFramePr/>
+                <a:graphic xmlns:a="http://schemas.openxmlformats.org/drawingml/2006/main">
+                  <a:graphicData uri="http://schemas.microsoft.com/office/word/2010/wordprocessingShape">
+                    <wps:wsp>
+                      <wps:cNvSpPr txBox="1"/>
+                      <wps:spPr>
+                        <a:xfrm>
+                          <a:off x="0" y="0"/>
+                          <a:ext cx="3819525" cy="635"/>
+                        </a:xfrm>
+                        <a:prstGeom prst="rect">
+                          <a:avLst/>
+                        </a:prstGeom>
+                        <a:solidFill>
+                          <a:prstClr val="white"/>
+                        </a:solidFill>
+                        <a:ln>
+                          <a:noFill/>
+                        </a:ln>
+                      </wps:spPr>
+                      <wps:txbx>
+                        <w:txbxContent>
+                          <w:p>
+                            <w:pPr>
+                              <w:pStyle w:val="Caption"/>
+                              <w:rPr>
+                                <w:noProof/>
+                              </w:rPr>
+                            </w:pPr>
+                            <w:r>
+                              <w:t xml:space="preserve">Figure </w:t>
+                            </w:r>
+                            <w:fldSimple w:instr=" SEQ Figure \* ARABIC ">
+                              <w:r>
+                                <w:rPr>
+                                  <w:noProof/>
+                                </w:rPr>
+                                <w:t>3</w:t>
+                              </w:r>
+                            </w:fldSimple>
+                            <w:r>
+                              <w:t>: Rooms table programmed as an object class</w:t>
+                            </w:r>
+                          </w:p>
+                        </w:txbxContent>
+                      </wps:txbx>
+                      <wps:bodyPr rot="0" spcFirstLastPara="0" vertOverflow="overflow" horzOverflow="overflow" vert="horz" wrap="square" lIns="0" tIns="0" rIns="0" bIns="0" numCol="1" spcCol="0" rtlCol="0" fromWordArt="0" anchor="t" anchorCtr="0" forceAA="0" compatLnSpc="1">
+                        <a:prstTxWarp prst="textNoShape">
+                          <a:avLst/>
+                        </a:prstTxWarp>
+                        <a:spAutoFit/>
+                      </wps:bodyPr>
+                    </wps:wsp>
+                  </a:graphicData>
+                </a:graphic>
+              </wp:anchor>
+            </w:drawing>
+          </mc:Choice>
+          <mc:Fallback>
+            <w:pict>
+              <v:shape w14:anchorId="33ECE095" id="Text Box 16" o:spid="_x0000_s1029" type="#_x0000_t202" style="position:absolute;margin-left:150.75pt;margin-top:35.4pt;width:300.75pt;height:.05pt;z-index:251679744;visibility:visible;mso-wrap-style:square;mso-wrap-distance-left:9pt;mso-wrap-distance-top:0;mso-wrap-distance-right:9pt;mso-wrap-distance-bottom:0;mso-position-horizontal:absolute;mso-position-horizontal-relative:text;mso-position-vertical:absolute;mso-position-vertical-relative:text;v-text-anchor:top" o:gfxdata="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" stroked="f">
+                <v:textbox style="mso-fit-shape-to-text:t" inset="0,0,0,0">
+                  <w:txbxContent>
+                    <w:p>
+                      <w:pPr>
+                        <w:pStyle w:val="Caption"/>
+                        <w:rPr>
+                          <w:noProof/>
+                        </w:rPr>
+                      </w:pPr>
+                      <w:r>
+                        <w:t xml:space="preserve">Figure </w:t>
+                      </w:r>
+                      <w:fldSimple w:instr=" SEQ Figure \* ARABIC ">
+                        <w:r>
+                          <w:rPr>
+                            <w:noProof/>
+                          </w:rPr>
+                          <w:t>3</w:t>
+                        </w:r>
+                      </w:fldSimple>
+                      <w:r>
+                        <w:t>: Rooms table programmed as an object class</w:t>
+                      </w:r>
+                    </w:p>
+                  </w:txbxContent>
+                </v:textbox>
+                <w10:wrap type="through"/>
+              </v:shape>
+            </w:pict>
+          </mc:Fallback>
+        </mc:AlternateContent>
+      </w:r>
+      <w:r>
+        <w:rPr>
+          <w:lang w:val="en-US"/>
+        </w:rPr>
+        <w:t xml:space="preserve">After that the classes are correctly linked to each other, the relations can be queried to get the data out easily. In figure 4, the first line shows a query that gets out all the rooms. Thanks to Eloquent ORM it is possible to just reference the table devices to the </w:t>
+      </w:r>
+      <w:proofErr w:type="spellStart"/>
+      <w:r>
+        <w:rPr>
+          <w:lang w:val="en-US"/>
+        </w:rPr>
+        <w:t>resultset</w:t>
+      </w:r>
+      <w:proofErr w:type="spellEnd"/>
+      <w:r>
+        <w:rPr>
+          <w:lang w:val="en-US"/>
+        </w:rPr>
+        <w:t xml:space="preserve"> from the first query to create a simple inner join.  This means </w:t>
+      </w:r>
+      <w:r>
+        <w:rPr>
+          <w:i/>
+          <w:lang w:val="en-US"/>
+        </w:rPr>
+        <w:t>$room</w:t>
+      </w:r>
+      <w:r>
+        <w:rPr>
+          <w:lang w:val="en-US"/>
+        </w:rPr>
+        <w:t xml:space="preserve"> contains the room with the id </w:t>
+      </w:r>
+      <w:r>
+        <w:rPr>
+          <w:i/>
+          <w:lang w:val="en-US"/>
+        </w:rPr>
+        <w:t>$id</w:t>
+      </w:r>
+      <w:r>
+        <w:rPr>
+          <w:lang w:val="en-US"/>
+        </w:rPr>
+        <w:t xml:space="preserve"> and </w:t>
+      </w:r>
+      <w:r>
+        <w:rPr>
+          <w:i/>
+          <w:lang w:val="en-US"/>
+        </w:rPr>
+        <w:t>$devices</w:t>
+      </w:r>
+      <w:r>
+        <w:rPr>
+          <w:lang w:val="en-US"/>
+        </w:rPr>
+        <w:t xml:space="preserve"> contains all the beacons that can be found inside that room.</w:t>
+      </w:r>
+    </w:p>
+    <w:p>
+      <w:pPr>
+        <w:keepNext/>
+      </w:pPr>
+      <w:r>
+        <w:rPr>
+          <w:noProof/>
+        </w:rPr>
+        <w:drawing>
+          <wp:inline distT="0" distB="0" distL="0" distR="0" wp14:anchorId="19C8D3FA" wp14:editId="4878E620">
+            <wp:extent cx="5219700" cy="1000125"/>
+            <wp:effectExtent l="0" t="0" r="0" b="9525"/>
+            <wp:docPr id="17" name="Picture 17"/>
+            <wp:cNvGraphicFramePr>
+              <a:graphicFrameLocks xmlns:a="http://schemas.openxmlformats.org/drawingml/2006/main" noChangeAspect="1"/>
+            </wp:cNvGraphicFramePr>
+            <a:graphic xmlns:a="http://schemas.openxmlformats.org/drawingml/2006/main">
+              <a:graphicData uri="http://schemas.openxmlformats.org/drawingml/2006/picture">
+                <pic:pic xmlns:pic="http://schemas.openxmlformats.org/drawingml/2006/picture">
+                  <pic:nvPicPr>
+                    <pic:cNvPr id="1" name=""/>
+                    <pic:cNvPicPr/>
+                  </pic:nvPicPr>
+                  <pic:blipFill>
+                    <a:blip r:embed="rId12"/>
+                    <a:stretch>
+                      <a:fillRect/>
+                    </a:stretch>
+                  </pic:blipFill>
+                  <pic:spPr>
+                    <a:xfrm>
+                      <a:off x="0" y="0"/>
+                      <a:ext cx="5219700" cy="1000125"/>
+                    </a:xfrm>
+                    <a:prstGeom prst="rect">
+                      <a:avLst/>
+                    </a:prstGeom>
+                  </pic:spPr>
+                </pic:pic>
+              </a:graphicData>
+            </a:graphic>
+          </wp:inline>
+        </w:drawing>
+      </w:r>
+    </w:p>
+    <w:p>
+      <w:pPr>
+        <w:pStyle w:val="Caption"/>
+        <w:rPr>
+          <w:lang w:val="en-US"/>
+        </w:rPr>
+      </w:pPr>
+      <w:r>
+        <w:t xml:space="preserve">Figure </w:t>
+      </w:r>
+      <w:fldSimple w:instr=" SEQ Figure \* ARABIC ">
+        <w:r>
+          <w:rPr>
+            <w:noProof/>
+          </w:rPr>
+          <w:t>4</w:t>
+        </w:r>
+      </w:fldSimple>
+      <w:r>
+        <w:t xml:space="preserve">: query to get out a room and its containing beacons out of the </w:t>
+      </w:r>
+      <w:proofErr w:type="spellStart"/>
+      <w:r>
+        <w:t>databse</w:t>
+      </w:r>
+      <w:proofErr w:type="spellEnd"/>
+    </w:p>
+    <w:p>
+      <w:pPr>
+        <w:rPr>
+          <w:lang w:val="en-US"/>
+        </w:rPr>
+      </w:pPr>
+      <w:r>
+        <w:rPr>
+          <w:lang w:val="en-US"/>
+        </w:rPr>
+        <w:br w:type="page"/>
       </w:r>
     </w:p>
     <w:p>
@@ -4016,29 +4468,13 @@
           <w:lang w:val="en-US"/>
         </w:rPr>
       </w:pPr>
-      <w:hyperlink r:id="rId11" w:history="1">
+      <w:hyperlink r:id="rId13" w:history="1">
         <w:r>
           <w:rPr>
             <w:rStyle w:val="Hyperlink"/>
             <w:lang w:val="en-US"/>
           </w:rPr>
-          <w:t>INDOOR NAVIGATION USING BLUETOOTH LOW EN</w:t>
-        </w:r>
-        <w:bookmarkStart w:id="11" w:name="_GoBack"/>
-        <w:bookmarkEnd w:id="11"/>
-        <w:r>
-          <w:rPr>
-            <w:rStyle w:val="Hyperlink"/>
-            <w:lang w:val="en-US"/>
-          </w:rPr>
-          <w:t>E</w:t>
-        </w:r>
-        <w:r>
-          <w:rPr>
-            <w:rStyle w:val="Hyperlink"/>
-            <w:lang w:val="en-US"/>
-          </w:rPr>
-          <w:t>RGY (BLE) BEACONS</w:t>
+          <w:t>INDOOR NAVIGATION USING BLUETOOTH LOW ENERGY (BLE) BEACONS</w:t>
         </w:r>
       </w:hyperlink>
     </w:p>
@@ -4132,14 +4568,27 @@
                             <w:r>
                               <w:t xml:space="preserve">Figure </w:t>
                             </w:r>
-                            <w:fldSimple w:instr=" SEQ Figure \* ARABIC ">
-                              <w:r>
-                                <w:rPr>
-                                  <w:noProof/>
-                                </w:rPr>
-                                <w:t>3</w:t>
-                              </w:r>
-                            </w:fldSimple>
+                            <w:r>
+                              <w:fldChar w:fldCharType="begin"/>
+                            </w:r>
+                            <w:r>
+                              <w:instrText xml:space="preserve"> SEQ Figure \* ARABIC </w:instrText>
+                            </w:r>
+                            <w:r>
+                              <w:fldChar w:fldCharType="separate"/>
+                            </w:r>
+                            <w:r>
+                              <w:rPr>
+                                <w:noProof/>
+                              </w:rPr>
+                              <w:t>5</w:t>
+                            </w:r>
+                            <w:r>
+                              <w:rPr>
+                                <w:noProof/>
+                              </w:rPr>
+                              <w:fldChar w:fldCharType="end"/>
+                            </w:r>
                             <w:r>
                               <w:t xml:space="preserve">: </w:t>
                             </w:r>
@@ -4163,7 +4612,7 @@
           </mc:Choice>
           <mc:Fallback>
             <w:pict>
-              <v:shape w14:anchorId="68DC66B3" id="Text Box 4" o:spid="_x0000_s1029" type="#_x0000_t202" style="position:absolute;margin-left:48.35pt;margin-top:172.55pt;width:354.6pt;height:.05pt;z-index:251662336;visibility:visible;mso-wrap-style:square;mso-wrap-distance-left:9pt;mso-wrap-distance-top:0;mso-wrap-distance-right:9pt;mso-wrap-distance-bottom:0;mso-position-horizontal:absolute;mso-position-horizontal-relative:text;mso-position-vertical:absolute;mso-position-vertical-relative:text;v-text-anchor:top" o:gfxdata="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" stroked="f">
+              <v:shape w14:anchorId="68DC66B3" id="Text Box 4" o:spid="_x0000_s1030" type="#_x0000_t202" style="position:absolute;margin-left:48.35pt;margin-top:172.55pt;width:354.6pt;height:.05pt;z-index:251662336;visibility:visible;mso-wrap-style:square;mso-wrap-distance-left:9pt;mso-wrap-distance-top:0;mso-wrap-distance-right:9pt;mso-wrap-distance-bottom:0;mso-position-horizontal:absolute;mso-position-horizontal-relative:text;mso-position-vertical:absolute;mso-position-vertical-relative:text;v-text-anchor:top" o:gfxdata="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" stroked="f">
                 <v:textbox style="mso-fit-shape-to-text:t" inset="0,0,0,0">
                   <w:txbxContent>
                     <w:p>
@@ -4176,14 +4625,27 @@
                       <w:r>
                         <w:t xml:space="preserve">Figure </w:t>
                       </w:r>
-                      <w:fldSimple w:instr=" SEQ Figure \* ARABIC ">
-                        <w:r>
-                          <w:rPr>
-                            <w:noProof/>
-                          </w:rPr>
-                          <w:t>3</w:t>
-                        </w:r>
-                      </w:fldSimple>
+                      <w:r>
+                        <w:fldChar w:fldCharType="begin"/>
+                      </w:r>
+                      <w:r>
+                        <w:instrText xml:space="preserve"> SEQ Figure \* ARABIC </w:instrText>
+                      </w:r>
+                      <w:r>
+                        <w:fldChar w:fldCharType="separate"/>
+                      </w:r>
+                      <w:r>
+                        <w:rPr>
+                          <w:noProof/>
+                        </w:rPr>
+                        <w:t>5</w:t>
+                      </w:r>
+                      <w:r>
+                        <w:rPr>
+                          <w:noProof/>
+                        </w:rPr>
+                        <w:fldChar w:fldCharType="end"/>
+                      </w:r>
                       <w:r>
                         <w:t xml:space="preserve">: </w:t>
                       </w:r>
@@ -4227,7 +4689,7 @@
                     <pic:cNvPicPr/>
                   </pic:nvPicPr>
                   <pic:blipFill>
-                    <a:blip r:embed="rId12">
+                    <a:blip r:embed="rId14">
                       <a:extLst>
                         <a:ext uri="{28A0092B-C50C-407E-A947-70E740481C1C}">
                           <a14:useLocalDpi xmlns:a14="http://schemas.microsoft.com/office/drawing/2010/main" val="0"/>
@@ -4330,14 +4792,27 @@
                             <w:r>
                               <w:t xml:space="preserve">Figure </w:t>
                             </w:r>
-                            <w:fldSimple w:instr=" SEQ Figure \* ARABIC ">
-                              <w:r>
-                                <w:rPr>
-                                  <w:noProof/>
-                                </w:rPr>
-                                <w:t>4</w:t>
-                              </w:r>
-                            </w:fldSimple>
+                            <w:r>
+                              <w:fldChar w:fldCharType="begin"/>
+                            </w:r>
+                            <w:r>
+                              <w:instrText xml:space="preserve"> SEQ Figure \* ARABIC </w:instrText>
+                            </w:r>
+                            <w:r>
+                              <w:fldChar w:fldCharType="separate"/>
+                            </w:r>
+                            <w:r>
+                              <w:rPr>
+                                <w:noProof/>
+                              </w:rPr>
+                              <w:t>6</w:t>
+                            </w:r>
+                            <w:r>
+                              <w:rPr>
+                                <w:noProof/>
+                              </w:rPr>
+                              <w:fldChar w:fldCharType="end"/>
+                            </w:r>
                             <w:r>
                               <w:t xml:space="preserve">: </w:t>
                             </w:r>
@@ -4361,7 +4836,7 @@
           </mc:Choice>
           <mc:Fallback>
             <w:pict>
-              <v:shape w14:anchorId="12C3A637" id="Text Box 6" o:spid="_x0000_s1030" type="#_x0000_t202" style="position:absolute;margin-left:41.15pt;margin-top:259.35pt;width:368.25pt;height:.05pt;z-index:251664384;visibility:visible;mso-wrap-style:square;mso-wrap-distance-left:9pt;mso-wrap-distance-top:0;mso-wrap-distance-right:9pt;mso-wrap-distance-bottom:0;mso-position-horizontal:absolute;mso-position-horizontal-relative:text;mso-position-vertical:absolute;mso-position-vertical-relative:text;v-text-anchor:top" o:gfxdata="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" stroked="f">
+              <v:shape w14:anchorId="12C3A637" id="Text Box 6" o:spid="_x0000_s1031" type="#_x0000_t202" style="position:absolute;margin-left:41.15pt;margin-top:259.35pt;width:368.25pt;height:.05pt;z-index:251664384;visibility:visible;mso-wrap-style:square;mso-wrap-distance-left:9pt;mso-wrap-distance-top:0;mso-wrap-distance-right:9pt;mso-wrap-distance-bottom:0;mso-position-horizontal:absolute;mso-position-horizontal-relative:text;mso-position-vertical:absolute;mso-position-vertical-relative:text;v-text-anchor:top" o:gfxdata="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" stroked="f">
                 <v:textbox style="mso-fit-shape-to-text:t" inset="0,0,0,0">
                   <w:txbxContent>
                     <w:p>
@@ -4374,14 +4849,27 @@
                       <w:r>
                         <w:t xml:space="preserve">Figure </w:t>
                       </w:r>
-                      <w:fldSimple w:instr=" SEQ Figure \* ARABIC ">
-                        <w:r>
-                          <w:rPr>
-                            <w:noProof/>
-                          </w:rPr>
-                          <w:t>4</w:t>
-                        </w:r>
-                      </w:fldSimple>
+                      <w:r>
+                        <w:fldChar w:fldCharType="begin"/>
+                      </w:r>
+                      <w:r>
+                        <w:instrText xml:space="preserve"> SEQ Figure \* ARABIC </w:instrText>
+                      </w:r>
+                      <w:r>
+                        <w:fldChar w:fldCharType="separate"/>
+                      </w:r>
+                      <w:r>
+                        <w:rPr>
+                          <w:noProof/>
+                        </w:rPr>
+                        <w:t>6</w:t>
+                      </w:r>
+                      <w:r>
+                        <w:rPr>
+                          <w:noProof/>
+                        </w:rPr>
+                        <w:fldChar w:fldCharType="end"/>
+                      </w:r>
                       <w:r>
                         <w:t xml:space="preserve">: </w:t>
                       </w:r>
@@ -4425,7 +4913,7 @@
                     <pic:cNvPicPr/>
                   </pic:nvPicPr>
                   <pic:blipFill>
-                    <a:blip r:embed="rId13">
+                    <a:blip r:embed="rId15">
                       <a:extLst>
                         <a:ext uri="{28A0092B-C50C-407E-A947-70E740481C1C}">
                           <a14:useLocalDpi xmlns:a14="http://schemas.microsoft.com/office/drawing/2010/main" val="0"/>
@@ -4461,14 +4949,7 @@
         <w:rPr>
           <w:lang w:val="en-US"/>
         </w:rPr>
-        <w:t xml:space="preserve">He then used these values to calculate the distance from the beacon to a device, the beacon sends out a signal every 30 seconds. After a test of 300 recorded values comparing the actual and the measured distances, he could conclude the results were fairly accurate. The results were quite good </w:t>
-      </w:r>
-      <w:r>
-        <w:rPr>
-          <w:lang w:val="en-US"/>
-        </w:rPr>
-        <w:lastRenderedPageBreak/>
-        <w:t>at distances closer than 3m and got less accurate at longer distances. He also notes that if there is no clear line of sight between the beacon and the device, the results might get affected.</w:t>
+        <w:t>He then used these values to calculate the distance from the beacon to a device, the beacon sends out a signal every 30 seconds. After a test of 300 recorded values comparing the actual and the measured distances, he could conclude the results were fairly accurate. The results were quite good at distances closer than 3m and got less accurate at longer distances. He also notes that if there is no clear line of sight between the beacon and the device, the results might get affected.</w:t>
       </w:r>
     </w:p>
     <w:p>
@@ -4496,22 +4977,22 @@
           <w:lang w:val="en-US"/>
         </w:rPr>
       </w:pPr>
-      <w:bookmarkStart w:id="12" w:name="_Toc503963650"/>
+      <w:bookmarkStart w:id="11" w:name="_Toc503963650"/>
       <w:r>
         <w:rPr>
           <w:lang w:val="en-US"/>
         </w:rPr>
         <w:t>Project 2</w:t>
       </w:r>
-      <w:bookmarkEnd w:id="12"/>
-    </w:p>
-    <w:p>
-      <w:pPr>
-        <w:rPr>
-          <w:lang w:val="en-US"/>
-        </w:rPr>
-      </w:pPr>
-      <w:hyperlink r:id="rId14" w:history="1">
+      <w:bookmarkEnd w:id="11"/>
+    </w:p>
+    <w:p>
+      <w:pPr>
+        <w:rPr>
+          <w:lang w:val="en-US"/>
+        </w:rPr>
+      </w:pPr>
+      <w:hyperlink r:id="rId16" w:history="1">
         <w:r>
           <w:rPr>
             <w:rStyle w:val="Hyperlink"/>
@@ -4578,14 +5059,27 @@
                             <w:r>
                               <w:t xml:space="preserve">Figure </w:t>
                             </w:r>
-                            <w:fldSimple w:instr=" SEQ Figure \* ARABIC ">
-                              <w:r>
-                                <w:rPr>
-                                  <w:noProof/>
-                                </w:rPr>
-                                <w:t>5</w:t>
-                              </w:r>
-                            </w:fldSimple>
+                            <w:r>
+                              <w:fldChar w:fldCharType="begin"/>
+                            </w:r>
+                            <w:r>
+                              <w:instrText xml:space="preserve"> SEQ Figure \* ARABIC </w:instrText>
+                            </w:r>
+                            <w:r>
+                              <w:fldChar w:fldCharType="separate"/>
+                            </w:r>
+                            <w:r>
+                              <w:rPr>
+                                <w:noProof/>
+                              </w:rPr>
+                              <w:t>7</w:t>
+                            </w:r>
+                            <w:r>
+                              <w:rPr>
+                                <w:noProof/>
+                              </w:rPr>
+                              <w:fldChar w:fldCharType="end"/>
+                            </w:r>
                             <w:r>
                               <w:t xml:space="preserve">: </w:t>
                             </w:r>
@@ -4609,7 +5103,7 @@
           </mc:Choice>
           <mc:Fallback>
             <w:pict>
-              <v:shape w14:anchorId="005B4FAC" id="Text Box 8" o:spid="_x0000_s1031" type="#_x0000_t202" style="position:absolute;margin-left:38.15pt;margin-top:289.6pt;width:375pt;height:.05pt;z-index:251666432;visibility:visible;mso-wrap-style:square;mso-wrap-distance-left:9pt;mso-wrap-distance-top:0;mso-wrap-distance-right:9pt;mso-wrap-distance-bottom:0;mso-position-horizontal:absolute;mso-position-horizontal-relative:text;mso-position-vertical:absolute;mso-position-vertical-relative:text;v-text-anchor:top" o:gfxdata="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" stroked="f">
+              <v:shape w14:anchorId="005B4FAC" id="Text Box 8" o:spid="_x0000_s1032" type="#_x0000_t202" style="position:absolute;margin-left:38.15pt;margin-top:289.6pt;width:375pt;height:.05pt;z-index:251666432;visibility:visible;mso-wrap-style:square;mso-wrap-distance-left:9pt;mso-wrap-distance-top:0;mso-wrap-distance-right:9pt;mso-wrap-distance-bottom:0;mso-position-horizontal:absolute;mso-position-horizontal-relative:text;mso-position-vertical:absolute;mso-position-vertical-relative:text;v-text-anchor:top" o:gfxdata="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" stroked="f">
                 <v:textbox style="mso-fit-shape-to-text:t" inset="0,0,0,0">
                   <w:txbxContent>
                     <w:p>
@@ -4622,14 +5116,27 @@
                       <w:r>
                         <w:t xml:space="preserve">Figure </w:t>
                       </w:r>
-                      <w:fldSimple w:instr=" SEQ Figure \* ARABIC ">
-                        <w:r>
-                          <w:rPr>
-                            <w:noProof/>
-                          </w:rPr>
-                          <w:t>5</w:t>
-                        </w:r>
-                      </w:fldSimple>
+                      <w:r>
+                        <w:fldChar w:fldCharType="begin"/>
+                      </w:r>
+                      <w:r>
+                        <w:instrText xml:space="preserve"> SEQ Figure \* ARABIC </w:instrText>
+                      </w:r>
+                      <w:r>
+                        <w:fldChar w:fldCharType="separate"/>
+                      </w:r>
+                      <w:r>
+                        <w:rPr>
+                          <w:noProof/>
+                        </w:rPr>
+                        <w:t>7</w:t>
+                      </w:r>
+                      <w:r>
+                        <w:rPr>
+                          <w:noProof/>
+                        </w:rPr>
+                        <w:fldChar w:fldCharType="end"/>
+                      </w:r>
                       <w:r>
                         <w:t xml:space="preserve">: </w:t>
                       </w:r>
@@ -4675,7 +5182,7 @@
                     </pic:cNvPicPr>
                   </pic:nvPicPr>
                   <pic:blipFill>
-                    <a:blip r:embed="rId15">
+                    <a:blip r:embed="rId17">
                       <a:extLst>
                         <a:ext uri="{28A0092B-C50C-407E-A947-70E740481C1C}">
                           <a14:useLocalDpi xmlns:a14="http://schemas.microsoft.com/office/drawing/2010/main" val="0"/>
@@ -4750,22 +5257,22 @@
           <w:lang w:val="en-US"/>
         </w:rPr>
       </w:pPr>
-      <w:bookmarkStart w:id="13" w:name="_Toc503963651"/>
+      <w:bookmarkStart w:id="12" w:name="_Toc503963651"/>
       <w:r>
         <w:rPr>
           <w:lang w:val="en-US"/>
         </w:rPr>
         <w:t>Project 3</w:t>
       </w:r>
-      <w:bookmarkEnd w:id="13"/>
-    </w:p>
-    <w:p>
-      <w:pPr>
-        <w:rPr>
-          <w:lang w:val="en-US"/>
-        </w:rPr>
-      </w:pPr>
-      <w:hyperlink r:id="rId16" w:history="1">
+      <w:bookmarkEnd w:id="12"/>
+    </w:p>
+    <w:p>
+      <w:pPr>
+        <w:rPr>
+          <w:lang w:val="en-US"/>
+        </w:rPr>
+      </w:pPr>
+      <w:hyperlink r:id="rId18" w:history="1">
         <w:r>
           <w:rPr>
             <w:rStyle w:val="Hyperlink"/>
@@ -4812,7 +5319,7 @@
           <w:lang w:val="en-US"/>
         </w:rPr>
       </w:pPr>
-      <w:bookmarkStart w:id="14" w:name="_Toc503963652"/>
+      <w:bookmarkStart w:id="13" w:name="_Toc503963652"/>
       <w:r>
         <w:rPr>
           <w:lang w:val="en-US"/>
@@ -4820,15 +5327,15 @@
         <w:lastRenderedPageBreak/>
         <w:t>Project 4</w:t>
       </w:r>
-      <w:bookmarkEnd w:id="14"/>
-    </w:p>
-    <w:p>
-      <w:pPr>
-        <w:rPr>
-          <w:lang w:val="en-US"/>
-        </w:rPr>
-      </w:pPr>
-      <w:hyperlink r:id="rId17" w:history="1">
+      <w:bookmarkEnd w:id="13"/>
+    </w:p>
+    <w:p>
+      <w:pPr>
+        <w:rPr>
+          <w:lang w:val="en-US"/>
+        </w:rPr>
+      </w:pPr>
+      <w:hyperlink r:id="rId19" w:history="1">
         <w:r>
           <w:rPr>
             <w:rStyle w:val="Hyperlink"/>
@@ -4908,14 +5415,27 @@
                             <w:r>
                               <w:t xml:space="preserve">Figure </w:t>
                             </w:r>
-                            <w:fldSimple w:instr=" SEQ Figure \* ARABIC ">
-                              <w:r>
-                                <w:rPr>
-                                  <w:noProof/>
-                                </w:rPr>
-                                <w:t>6</w:t>
-                              </w:r>
-                            </w:fldSimple>
+                            <w:r>
+                              <w:fldChar w:fldCharType="begin"/>
+                            </w:r>
+                            <w:r>
+                              <w:instrText xml:space="preserve"> SEQ Figure \* ARABIC </w:instrText>
+                            </w:r>
+                            <w:r>
+                              <w:fldChar w:fldCharType="separate"/>
+                            </w:r>
+                            <w:r>
+                              <w:rPr>
+                                <w:noProof/>
+                              </w:rPr>
+                              <w:t>8</w:t>
+                            </w:r>
+                            <w:r>
+                              <w:rPr>
+                                <w:noProof/>
+                              </w:rPr>
+                              <w:fldChar w:fldCharType="end"/>
+                            </w:r>
                             <w:r>
                               <w:t>: heatmap of a room</w:t>
                             </w:r>
@@ -4936,7 +5456,7 @@
           </mc:Choice>
           <mc:Fallback>
             <w:pict>
-              <v:shape w14:anchorId="3788408D" id="Text Box 13" o:spid="_x0000_s1032" type="#_x0000_t202" style="position:absolute;margin-left:322.3pt;margin-top:502.9pt;width:129pt;height:.05pt;z-index:251670528;visibility:visible;mso-wrap-style:square;mso-wrap-distance-left:9pt;mso-wrap-distance-top:0;mso-wrap-distance-right:9pt;mso-wrap-distance-bottom:0;mso-position-horizontal:absolute;mso-position-horizontal-relative:text;mso-position-vertical:absolute;mso-position-vertical-relative:text;v-text-anchor:top" o:gfxdata="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" stroked="f">
+              <v:shape w14:anchorId="3788408D" id="Text Box 13" o:spid="_x0000_s1033" type="#_x0000_t202" style="position:absolute;margin-left:322.3pt;margin-top:502.9pt;width:129pt;height:.05pt;z-index:251670528;visibility:visible;mso-wrap-style:square;mso-wrap-distance-left:9pt;mso-wrap-distance-top:0;mso-wrap-distance-right:9pt;mso-wrap-distance-bottom:0;mso-position-horizontal:absolute;mso-position-horizontal-relative:text;mso-position-vertical:absolute;mso-position-vertical-relative:text;v-text-anchor:top" o:gfxdata="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" stroked="f">
                 <v:textbox style="mso-fit-shape-to-text:t" inset="0,0,0,0">
                   <w:txbxContent>
                     <w:p>
@@ -4949,14 +5469,27 @@
                       <w:r>
                         <w:t xml:space="preserve">Figure </w:t>
                       </w:r>
-                      <w:fldSimple w:instr=" SEQ Figure \* ARABIC ">
-                        <w:r>
-                          <w:rPr>
-                            <w:noProof/>
-                          </w:rPr>
-                          <w:t>6</w:t>
-                        </w:r>
-                      </w:fldSimple>
+                      <w:r>
+                        <w:fldChar w:fldCharType="begin"/>
+                      </w:r>
+                      <w:r>
+                        <w:instrText xml:space="preserve"> SEQ Figure \* ARABIC </w:instrText>
+                      </w:r>
+                      <w:r>
+                        <w:fldChar w:fldCharType="separate"/>
+                      </w:r>
+                      <w:r>
+                        <w:rPr>
+                          <w:noProof/>
+                        </w:rPr>
+                        <w:t>8</w:t>
+                      </w:r>
+                      <w:r>
+                        <w:rPr>
+                          <w:noProof/>
+                        </w:rPr>
+                        <w:fldChar w:fldCharType="end"/>
+                      </w:r>
                       <w:r>
                         <w:t>: heatmap of a room</w:t>
                       </w:r>
@@ -4999,7 +5532,7 @@
                     </pic:cNvPicPr>
                   </pic:nvPicPr>
                   <pic:blipFill>
-                    <a:blip r:embed="rId18">
+                    <a:blip r:embed="rId20">
                       <a:extLst>
                         <a:ext uri="{28A0092B-C50C-407E-A947-70E740481C1C}">
                           <a14:useLocalDpi xmlns:a14="http://schemas.microsoft.com/office/drawing/2010/main" val="0"/>
@@ -5087,14 +5620,27 @@
                             <w:r>
                               <w:t xml:space="preserve">Figure </w:t>
                             </w:r>
-                            <w:fldSimple w:instr=" SEQ Figure \* ARABIC ">
-                              <w:r>
-                                <w:rPr>
-                                  <w:noProof/>
-                                </w:rPr>
-                                <w:t>7</w:t>
-                              </w:r>
-                            </w:fldSimple>
+                            <w:r>
+                              <w:fldChar w:fldCharType="begin"/>
+                            </w:r>
+                            <w:r>
+                              <w:instrText xml:space="preserve"> SEQ Figure \* ARABIC </w:instrText>
+                            </w:r>
+                            <w:r>
+                              <w:fldChar w:fldCharType="separate"/>
+                            </w:r>
+                            <w:r>
+                              <w:rPr>
+                                <w:noProof/>
+                              </w:rPr>
+                              <w:t>9</w:t>
+                            </w:r>
+                            <w:r>
+                              <w:rPr>
+                                <w:noProof/>
+                              </w:rPr>
+                              <w:fldChar w:fldCharType="end"/>
+                            </w:r>
                             <w:r>
                               <w:t>: trilateration</w:t>
                             </w:r>
@@ -5115,7 +5661,7 @@
           </mc:Choice>
           <mc:Fallback>
             <w:pict>
-              <v:shape w14:anchorId="206D3C51" id="Text Box 11" o:spid="_x0000_s1033" type="#_x0000_t202" style="position:absolute;margin-left:113.15pt;margin-top:265.25pt;width:225pt;height:.05pt;z-index:251668480;visibility:visible;mso-wrap-style:square;mso-wrap-distance-left:9pt;mso-wrap-distance-top:0;mso-wrap-distance-right:9pt;mso-wrap-distance-bottom:0;mso-position-horizontal:absolute;mso-position-horizontal-relative:text;mso-position-vertical:absolute;mso-position-vertical-relative:text;v-text-anchor:top" o:gfxdata="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" stroked="f">
+              <v:shape w14:anchorId="206D3C51" id="Text Box 11" o:spid="_x0000_s1034" type="#_x0000_t202" style="position:absolute;margin-left:113.15pt;margin-top:265.25pt;width:225pt;height:.05pt;z-index:251668480;visibility:visible;mso-wrap-style:square;mso-wrap-distance-left:9pt;mso-wrap-distance-top:0;mso-wrap-distance-right:9pt;mso-wrap-distance-bottom:0;mso-position-horizontal:absolute;mso-position-horizontal-relative:text;mso-position-vertical:absolute;mso-position-vertical-relative:text;v-text-anchor:top" o:gfxdata="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" stroked="f">
                 <v:textbox style="mso-fit-shape-to-text:t" inset="0,0,0,0">
                   <w:txbxContent>
                     <w:p>
@@ -5128,14 +5674,27 @@
                       <w:r>
                         <w:t xml:space="preserve">Figure </w:t>
                       </w:r>
-                      <w:fldSimple w:instr=" SEQ Figure \* ARABIC ">
-                        <w:r>
-                          <w:rPr>
-                            <w:noProof/>
-                          </w:rPr>
-                          <w:t>7</w:t>
-                        </w:r>
-                      </w:fldSimple>
+                      <w:r>
+                        <w:fldChar w:fldCharType="begin"/>
+                      </w:r>
+                      <w:r>
+                        <w:instrText xml:space="preserve"> SEQ Figure \* ARABIC </w:instrText>
+                      </w:r>
+                      <w:r>
+                        <w:fldChar w:fldCharType="separate"/>
+                      </w:r>
+                      <w:r>
+                        <w:rPr>
+                          <w:noProof/>
+                        </w:rPr>
+                        <w:t>9</w:t>
+                      </w:r>
+                      <w:r>
+                        <w:rPr>
+                          <w:noProof/>
+                        </w:rPr>
+                        <w:fldChar w:fldCharType="end"/>
+                      </w:r>
                       <w:r>
                         <w:t>: trilateration</w:t>
                       </w:r>
@@ -5178,7 +5737,7 @@
                     </pic:cNvPicPr>
                   </pic:nvPicPr>
                   <pic:blipFill>
-                    <a:blip r:embed="rId19">
+                    <a:blip r:embed="rId21">
                       <a:extLst>
                         <a:ext uri="{28A0092B-C50C-407E-A947-70E740481C1C}">
                           <a14:useLocalDpi xmlns:a14="http://schemas.microsoft.com/office/drawing/2010/main" val="0"/>
@@ -6449,6 +7008,7 @@
   <w:style w:type="character" w:default="1" w:styleId="DefaultParagraphFont">
     <w:name w:val="Default Paragraph Font"/>
     <w:uiPriority w:val="1"/>
+    <w:semiHidden/>
     <w:unhideWhenUsed/>
   </w:style>
   <w:style w:type="table" w:default="1" w:styleId="TableNormal">
@@ -7132,7 +7692,7 @@
 </file>
 
 <file path=customXml/itemProps2.xml><?xml version="1.0" encoding="utf-8"?>
-<ds:datastoreItem xmlns:ds="http://schemas.openxmlformats.org/officeDocument/2006/customXml" ds:itemID="{AB0D31D7-E64E-4D16-BABA-7332C51B9C45}">
+<ds:datastoreItem xmlns:ds="http://schemas.openxmlformats.org/officeDocument/2006/customXml" ds:itemID="{D867B910-2702-4A4C-BB77-3BF6346C580B}">
   <ds:schemaRefs>
     <ds:schemaRef ds:uri="http://schemas.openxmlformats.org/officeDocument/2006/bibliography"/>
   </ds:schemaRefs>

</xml_diff>